<commit_message>
Mẫu 39, Tạo các Form Creat Doc
</commit_message>
<xml_diff>
--- a/123-2022-CUVT-ANSV-DTRR-KHMS/Mẫu 1. Đề nghị mở bảo lãnh thực hiện hợp đồng 123-2022-CUVT-ANSV-DTRR-KHMS.docx
+++ b/123-2022-CUVT-ANSV-DTRR-KHMS/Mẫu 1. Đề nghị mở bảo lãnh thực hiện hợp đồng 123-2022-CUVT-ANSV-DTRR-KHMS.docx
@@ -156,21 +156,7 @@
                 <w:rFonts w:ascii="Times New Roman" w:hAnsi="Times New Roman"/>
                 <w:szCs w:val="24"/>
               </w:rPr>
-              <w:t>Thiện</w:t>
-            </w:r>
-            <w:r>
-              <w:rPr>
-                <w:rFonts w:ascii="Times New Roman" w:hAnsi="Times New Roman"/>
-                <w:szCs w:val="24"/>
-              </w:rPr>
-              <w:t xml:space="preserve"> </w:t>
-            </w:r>
-            <w:r>
-              <w:rPr>
-                <w:rFonts w:ascii="Times New Roman" w:hAnsi="Times New Roman"/>
-                <w:szCs w:val="24"/>
-              </w:rPr>
-              <w:t>Nhượng</w:t>
+              <w:t>Tuấn Khanh</w:t>
             </w:r>
           </w:p>
         </w:tc>
@@ -548,27 +534,6 @@
                 <w:szCs w:val="24"/>
               </w:rPr>
               <w:t>Nguyễn Văn Nam</w:t>
-            </w:r>
-            <w:r>
-              <w:rPr>
-                <w:rFonts w:ascii="Times New Roman" w:hAnsi="Times New Roman"/>
-                <w:szCs w:val="24"/>
-              </w:rPr>
-              <w:t xml:space="preserve">, </w:t>
-            </w:r>
-            <w:r>
-              <w:rPr>
-                <w:rFonts w:ascii="Times New Roman" w:hAnsi="Times New Roman"/>
-                <w:szCs w:val="24"/>
-              </w:rPr>
-              <w:t>PTGĐ</w:t>
-            </w:r>
-            <w:r>
-              <w:rPr>
-                <w:rFonts w:ascii="Times New Roman" w:hAnsi="Times New Roman"/>
-                <w:szCs w:val="24"/>
-              </w:rPr>
-              <w:t>. Vũ Tuấn Khanh</w:t>
             </w:r>
           </w:p>
         </w:tc>
@@ -1394,7 +1359,7 @@
                 <w:rFonts w:ascii="Times New Roman" w:hAnsi="Times New Roman"/>
                 <w:szCs w:val="24"/>
               </w:rPr>
-              <w:t>CUVT-HCM</w:t>
+              <w:t>Trung tâm cung ứng vật tư - Viễn thông thành phố Hồ Chí Minh</w:t>
             </w:r>
           </w:p>
         </w:tc>
@@ -2018,7 +1983,7 @@
           <w:b/>
           <w:szCs w:val="24"/>
         </w:rPr>
-        <w:t>THIỆN NHƯỢNG</w:t>
+        <w:t>TUẤN KHANH</w:t>
       </w:r>
       <w:r>
         <w:rPr>
@@ -3597,43 +3562,43 @@
       </w:rPr>
     </w:lvl>
   </w:abstractNum>
-  <w:num w:numId="1" w16cid:durableId="1718813748">
+  <w:num w:numId="1" w16cid:durableId="403987579">
     <w:abstractNumId w:val="6"/>
   </w:num>
-  <w:num w:numId="2" w16cid:durableId="1374959783">
+  <w:num w:numId="2" w16cid:durableId="1395540182">
     <w:abstractNumId w:val="9"/>
   </w:num>
-  <w:num w:numId="3" w16cid:durableId="297884198">
+  <w:num w:numId="3" w16cid:durableId="594674203">
     <w:abstractNumId w:val="0"/>
   </w:num>
-  <w:num w:numId="4" w16cid:durableId="229776719">
+  <w:num w:numId="4" w16cid:durableId="573395543">
     <w:abstractNumId w:val="2"/>
   </w:num>
-  <w:num w:numId="5" w16cid:durableId="2045981195">
+  <w:num w:numId="5" w16cid:durableId="877278146">
     <w:abstractNumId w:val="10"/>
   </w:num>
-  <w:num w:numId="6" w16cid:durableId="1585266294">
+  <w:num w:numId="6" w16cid:durableId="778764664">
     <w:abstractNumId w:val="8"/>
   </w:num>
-  <w:num w:numId="7" w16cid:durableId="955525460">
+  <w:num w:numId="7" w16cid:durableId="802893747">
     <w:abstractNumId w:val="5"/>
   </w:num>
-  <w:num w:numId="8" w16cid:durableId="31002868">
+  <w:num w:numId="8" w16cid:durableId="637297397">
     <w:abstractNumId w:val="11"/>
   </w:num>
-  <w:num w:numId="9" w16cid:durableId="1874227572">
+  <w:num w:numId="9" w16cid:durableId="487325870">
     <w:abstractNumId w:val="12"/>
   </w:num>
-  <w:num w:numId="10" w16cid:durableId="324893402">
+  <w:num w:numId="10" w16cid:durableId="1503082382">
     <w:abstractNumId w:val="3"/>
   </w:num>
-  <w:num w:numId="11" w16cid:durableId="369503237">
+  <w:num w:numId="11" w16cid:durableId="846944009">
     <w:abstractNumId w:val="7"/>
   </w:num>
-  <w:num w:numId="12" w16cid:durableId="1028875703">
+  <w:num w:numId="12" w16cid:durableId="832334836">
     <w:abstractNumId w:val="4"/>
   </w:num>
-  <w:num w:numId="13" w16cid:durableId="1170102678">
+  <w:num w:numId="13" w16cid:durableId="337730024">
     <w:abstractNumId w:val="1"/>
   </w:num>
 </w:numbering>

</xml_diff>

<commit_message>
Chỉnh lại mẫu 1 đến 11
</commit_message>
<xml_diff>
--- a/123-2022-CUVT-ANSV-DTRR-KHMS/Mẫu 1. Đề nghị mở bảo lãnh thực hiện hợp đồng 123-2022-CUVT-ANSV-DTRR-KHMS.docx
+++ b/123-2022-CUVT-ANSV-DTRR-KHMS/Mẫu 1. Đề nghị mở bảo lãnh thực hiện hợp đồng 123-2022-CUVT-ANSV-DTRR-KHMS.docx
@@ -1,6 +1,6 @@
 
 <file path=word/document.xml><?xml version="1.0" encoding="utf-8"?>
-<w:document xmlns:wpc="http://schemas.microsoft.com/office/word/2010/wordprocessingCanvas" xmlns:cx="http://schemas.microsoft.com/office/drawing/2014/chartex" xmlns:cx1="http://schemas.microsoft.com/office/drawing/2015/9/8/chartex" xmlns:cx2="http://schemas.microsoft.com/office/drawing/2015/10/21/chartex" xmlns:cx3="http://schemas.microsoft.com/office/drawing/2016/5/9/chartex" xmlns:cx4="http://schemas.microsoft.com/office/drawing/2016/5/10/chartex" xmlns:cx5="http://schemas.microsoft.com/office/drawing/2016/5/11/chartex" xmlns:cx6="http://schemas.microsoft.com/office/drawing/2016/5/12/chartex" xmlns:cx7="http://schemas.microsoft.com/office/drawing/2016/5/13/chartex" xmlns:cx8="http://schemas.microsoft.com/office/drawing/2016/5/14/chartex" xmlns:mc="http://schemas.openxmlformats.org/markup-compatibility/2006" xmlns:aink="http://schemas.microsoft.com/office/drawing/2016/ink" xmlns:am3d="http://schemas.microsoft.com/office/drawing/2017/model3d" xmlns:o="urn:schemas-microsoft-com:office:office" xmlns:oel="http://schemas.microsoft.com/office/2019/extlst" xmlns:r="http://schemas.openxmlformats.org/officeDocument/2006/relationships" xmlns:m="http://schemas.openxmlformats.org/officeDocument/2006/math" xmlns:v="urn:schemas-microsoft-com:vml" xmlns:wp14="http://schemas.microsoft.com/office/word/2010/wordprocessingDrawing" xmlns:wp="http://schemas.openxmlformats.org/drawingml/2006/wordprocessingDrawing" xmlns:w10="urn:schemas-microsoft-com:office:word" xmlns:w="http://schemas.openxmlformats.org/wordprocessingml/2006/main" xmlns:w14="http://schemas.microsoft.com/office/word/2010/wordml" xmlns:w15="http://schemas.microsoft.com/office/word/2012/wordml" xmlns:w16cex="http://schemas.microsoft.com/office/word/2018/wordml/cex" xmlns:w16cid="http://schemas.microsoft.com/office/word/2016/wordml/cid" xmlns:w16="http://schemas.microsoft.com/office/word/2018/wordml" xmlns:w16sdtdh="http://schemas.microsoft.com/office/word/2020/wordml/sdtdatahash" xmlns:w16se="http://schemas.microsoft.com/office/word/2015/wordml/symex" xmlns:wpg="http://schemas.microsoft.com/office/word/2010/wordprocessingGroup" xmlns:wpi="http://schemas.microsoft.com/office/word/2010/wordprocessingInk" xmlns:wne="http://schemas.microsoft.com/office/word/2006/wordml" xmlns:wps="http://schemas.microsoft.com/office/word/2010/wordprocessingShape" mc:Ignorable="w14 w15 w16se w16cid w16 w16cex w16sdtdh wp14">
+<w:document xmlns:wpc="http://schemas.microsoft.com/office/word/2010/wordprocessingCanvas" xmlns:cx="http://schemas.microsoft.com/office/drawing/2014/chartex" xmlns:cx1="http://schemas.microsoft.com/office/drawing/2015/9/8/chartex" xmlns:cx2="http://schemas.microsoft.com/office/drawing/2015/10/21/chartex" xmlns:cx3="http://schemas.microsoft.com/office/drawing/2016/5/9/chartex" xmlns:cx4="http://schemas.microsoft.com/office/drawing/2016/5/10/chartex" xmlns:cx5="http://schemas.microsoft.com/office/drawing/2016/5/11/chartex" xmlns:cx6="http://schemas.microsoft.com/office/drawing/2016/5/12/chartex" xmlns:cx7="http://schemas.microsoft.com/office/drawing/2016/5/13/chartex" xmlns:cx8="http://schemas.microsoft.com/office/drawing/2016/5/14/chartex" xmlns:mc="http://schemas.openxmlformats.org/markup-compatibility/2006" xmlns:aink="http://schemas.microsoft.com/office/drawing/2016/ink" xmlns:am3d="http://schemas.microsoft.com/office/drawing/2017/model3d" xmlns:o="urn:schemas-microsoft-com:office:office" xmlns:r="http://schemas.openxmlformats.org/officeDocument/2006/relationships" xmlns:m="http://schemas.openxmlformats.org/officeDocument/2006/math" xmlns:v="urn:schemas-microsoft-com:vml" xmlns:wp14="http://schemas.microsoft.com/office/word/2010/wordprocessingDrawing" xmlns:wp="http://schemas.openxmlformats.org/drawingml/2006/wordprocessingDrawing" xmlns:w10="urn:schemas-microsoft-com:office:word" xmlns:w="http://schemas.openxmlformats.org/wordprocessingml/2006/main" xmlns:w14="http://schemas.microsoft.com/office/word/2010/wordml" xmlns:w15="http://schemas.microsoft.com/office/word/2012/wordml" xmlns:w16cex="http://schemas.microsoft.com/office/word/2018/wordml/cex" xmlns:w16cid="http://schemas.microsoft.com/office/word/2016/wordml/cid" xmlns:w16="http://schemas.microsoft.com/office/word/2018/wordml" xmlns:w16sdtdh="http://schemas.microsoft.com/office/word/2020/wordml/sdtdatahash" xmlns:w16se="http://schemas.microsoft.com/office/word/2015/wordml/symex" xmlns:wpg="http://schemas.microsoft.com/office/word/2010/wordprocessingGroup" xmlns:wpi="http://schemas.microsoft.com/office/word/2010/wordprocessingInk" xmlns:wne="http://schemas.microsoft.com/office/word/2006/wordml" xmlns:wps="http://schemas.microsoft.com/office/word/2010/wordprocessingShape" mc:Ignorable="w14 w15 w16se w16cid w16 w16cex w16sdtdh wp14">
   <w:body>
     <w:p>
       <w:pPr>
@@ -2076,7 +2076,7 @@
 </file>
 
 <file path=word/endnotes.xml><?xml version="1.0" encoding="utf-8"?>
-<w:endnotes xmlns:wpc="http://schemas.microsoft.com/office/word/2010/wordprocessingCanvas" xmlns:cx="http://schemas.microsoft.com/office/drawing/2014/chartex" xmlns:cx1="http://schemas.microsoft.com/office/drawing/2015/9/8/chartex" xmlns:cx2="http://schemas.microsoft.com/office/drawing/2015/10/21/chartex" xmlns:cx3="http://schemas.microsoft.com/office/drawing/2016/5/9/chartex" xmlns:cx4="http://schemas.microsoft.com/office/drawing/2016/5/10/chartex" xmlns:cx5="http://schemas.microsoft.com/office/drawing/2016/5/11/chartex" xmlns:cx6="http://schemas.microsoft.com/office/drawing/2016/5/12/chartex" xmlns:cx7="http://schemas.microsoft.com/office/drawing/2016/5/13/chartex" xmlns:cx8="http://schemas.microsoft.com/office/drawing/2016/5/14/chartex" xmlns:mc="http://schemas.openxmlformats.org/markup-compatibility/2006" xmlns:aink="http://schemas.microsoft.com/office/drawing/2016/ink" xmlns:am3d="http://schemas.microsoft.com/office/drawing/2017/model3d" xmlns:o="urn:schemas-microsoft-com:office:office" xmlns:oel="http://schemas.microsoft.com/office/2019/extlst" xmlns:r="http://schemas.openxmlformats.org/officeDocument/2006/relationships" xmlns:m="http://schemas.openxmlformats.org/officeDocument/2006/math" xmlns:v="urn:schemas-microsoft-com:vml" xmlns:wp14="http://schemas.microsoft.com/office/word/2010/wordprocessingDrawing" xmlns:wp="http://schemas.openxmlformats.org/drawingml/2006/wordprocessingDrawing" xmlns:w10="urn:schemas-microsoft-com:office:word" xmlns:w="http://schemas.openxmlformats.org/wordprocessingml/2006/main" xmlns:w14="http://schemas.microsoft.com/office/word/2010/wordml" xmlns:w15="http://schemas.microsoft.com/office/word/2012/wordml" xmlns:w16cex="http://schemas.microsoft.com/office/word/2018/wordml/cex" xmlns:w16cid="http://schemas.microsoft.com/office/word/2016/wordml/cid" xmlns:w16="http://schemas.microsoft.com/office/word/2018/wordml" xmlns:w16sdtdh="http://schemas.microsoft.com/office/word/2020/wordml/sdtdatahash" xmlns:w16se="http://schemas.microsoft.com/office/word/2015/wordml/symex" xmlns:wpg="http://schemas.microsoft.com/office/word/2010/wordprocessingGroup" xmlns:wpi="http://schemas.microsoft.com/office/word/2010/wordprocessingInk" xmlns:wne="http://schemas.microsoft.com/office/word/2006/wordml" xmlns:wps="http://schemas.microsoft.com/office/word/2010/wordprocessingShape" mc:Ignorable="w14 w15 w16se w16cid w16 w16cex w16sdtdh wp14">
+<w:endnotes xmlns:wpc="http://schemas.microsoft.com/office/word/2010/wordprocessingCanvas" xmlns:cx="http://schemas.microsoft.com/office/drawing/2014/chartex" xmlns:cx1="http://schemas.microsoft.com/office/drawing/2015/9/8/chartex" xmlns:cx2="http://schemas.microsoft.com/office/drawing/2015/10/21/chartex" xmlns:cx3="http://schemas.microsoft.com/office/drawing/2016/5/9/chartex" xmlns:cx4="http://schemas.microsoft.com/office/drawing/2016/5/10/chartex" xmlns:cx5="http://schemas.microsoft.com/office/drawing/2016/5/11/chartex" xmlns:cx6="http://schemas.microsoft.com/office/drawing/2016/5/12/chartex" xmlns:cx7="http://schemas.microsoft.com/office/drawing/2016/5/13/chartex" xmlns:cx8="http://schemas.microsoft.com/office/drawing/2016/5/14/chartex" xmlns:mc="http://schemas.openxmlformats.org/markup-compatibility/2006" xmlns:aink="http://schemas.microsoft.com/office/drawing/2016/ink" xmlns:am3d="http://schemas.microsoft.com/office/drawing/2017/model3d" xmlns:o="urn:schemas-microsoft-com:office:office" xmlns:r="http://schemas.openxmlformats.org/officeDocument/2006/relationships" xmlns:m="http://schemas.openxmlformats.org/officeDocument/2006/math" xmlns:v="urn:schemas-microsoft-com:vml" xmlns:wp14="http://schemas.microsoft.com/office/word/2010/wordprocessingDrawing" xmlns:wp="http://schemas.openxmlformats.org/drawingml/2006/wordprocessingDrawing" xmlns:w10="urn:schemas-microsoft-com:office:word" xmlns:w="http://schemas.openxmlformats.org/wordprocessingml/2006/main" xmlns:w14="http://schemas.microsoft.com/office/word/2010/wordml" xmlns:w15="http://schemas.microsoft.com/office/word/2012/wordml" xmlns:w16cex="http://schemas.microsoft.com/office/word/2018/wordml/cex" xmlns:w16cid="http://schemas.microsoft.com/office/word/2016/wordml/cid" xmlns:w16="http://schemas.microsoft.com/office/word/2018/wordml" xmlns:w16sdtdh="http://schemas.microsoft.com/office/word/2020/wordml/sdtdatahash" xmlns:w16se="http://schemas.microsoft.com/office/word/2015/wordml/symex" xmlns:wpg="http://schemas.microsoft.com/office/word/2010/wordprocessingGroup" xmlns:wpi="http://schemas.microsoft.com/office/word/2010/wordprocessingInk" xmlns:wne="http://schemas.microsoft.com/office/word/2006/wordml" xmlns:wps="http://schemas.microsoft.com/office/word/2010/wordprocessingShape" mc:Ignorable="w14 w15 w16se w16cid w16 w16cex w16sdtdh wp14">
   <w:endnote w:type="separator" w:id="-1">
     <w:p>
       <w:r>
@@ -2095,7 +2095,7 @@
 </file>
 
 <file path=word/footer1.xml><?xml version="1.0" encoding="utf-8"?>
-<w:ftr xmlns:wpc="http://schemas.microsoft.com/office/word/2010/wordprocessingCanvas" xmlns:cx="http://schemas.microsoft.com/office/drawing/2014/chartex" xmlns:cx1="http://schemas.microsoft.com/office/drawing/2015/9/8/chartex" xmlns:cx2="http://schemas.microsoft.com/office/drawing/2015/10/21/chartex" xmlns:cx3="http://schemas.microsoft.com/office/drawing/2016/5/9/chartex" xmlns:cx4="http://schemas.microsoft.com/office/drawing/2016/5/10/chartex" xmlns:cx5="http://schemas.microsoft.com/office/drawing/2016/5/11/chartex" xmlns:cx6="http://schemas.microsoft.com/office/drawing/2016/5/12/chartex" xmlns:cx7="http://schemas.microsoft.com/office/drawing/2016/5/13/chartex" xmlns:cx8="http://schemas.microsoft.com/office/drawing/2016/5/14/chartex" xmlns:mc="http://schemas.openxmlformats.org/markup-compatibility/2006" xmlns:aink="http://schemas.microsoft.com/office/drawing/2016/ink" xmlns:am3d="http://schemas.microsoft.com/office/drawing/2017/model3d" xmlns:o="urn:schemas-microsoft-com:office:office" xmlns:oel="http://schemas.microsoft.com/office/2019/extlst" xmlns:r="http://schemas.openxmlformats.org/officeDocument/2006/relationships" xmlns:m="http://schemas.openxmlformats.org/officeDocument/2006/math" xmlns:v="urn:schemas-microsoft-com:vml" xmlns:wp14="http://schemas.microsoft.com/office/word/2010/wordprocessingDrawing" xmlns:wp="http://schemas.openxmlformats.org/drawingml/2006/wordprocessingDrawing" xmlns:w10="urn:schemas-microsoft-com:office:word" xmlns:w="http://schemas.openxmlformats.org/wordprocessingml/2006/main" xmlns:w14="http://schemas.microsoft.com/office/word/2010/wordml" xmlns:w15="http://schemas.microsoft.com/office/word/2012/wordml" xmlns:w16cex="http://schemas.microsoft.com/office/word/2018/wordml/cex" xmlns:w16cid="http://schemas.microsoft.com/office/word/2016/wordml/cid" xmlns:w16="http://schemas.microsoft.com/office/word/2018/wordml" xmlns:w16sdtdh="http://schemas.microsoft.com/office/word/2020/wordml/sdtdatahash" xmlns:w16se="http://schemas.microsoft.com/office/word/2015/wordml/symex" xmlns:wpg="http://schemas.microsoft.com/office/word/2010/wordprocessingGroup" xmlns:wpi="http://schemas.microsoft.com/office/word/2010/wordprocessingInk" xmlns:wne="http://schemas.microsoft.com/office/word/2006/wordml" xmlns:wps="http://schemas.microsoft.com/office/word/2010/wordprocessingShape" mc:Ignorable="w14 w15 w16se w16cid w16 w16cex w16sdtdh wp14">
+<w:ftr xmlns:wpc="http://schemas.microsoft.com/office/word/2010/wordprocessingCanvas" xmlns:cx="http://schemas.microsoft.com/office/drawing/2014/chartex" xmlns:cx1="http://schemas.microsoft.com/office/drawing/2015/9/8/chartex" xmlns:cx2="http://schemas.microsoft.com/office/drawing/2015/10/21/chartex" xmlns:cx3="http://schemas.microsoft.com/office/drawing/2016/5/9/chartex" xmlns:cx4="http://schemas.microsoft.com/office/drawing/2016/5/10/chartex" xmlns:cx5="http://schemas.microsoft.com/office/drawing/2016/5/11/chartex" xmlns:cx6="http://schemas.microsoft.com/office/drawing/2016/5/12/chartex" xmlns:cx7="http://schemas.microsoft.com/office/drawing/2016/5/13/chartex" xmlns:cx8="http://schemas.microsoft.com/office/drawing/2016/5/14/chartex" xmlns:mc="http://schemas.openxmlformats.org/markup-compatibility/2006" xmlns:aink="http://schemas.microsoft.com/office/drawing/2016/ink" xmlns:am3d="http://schemas.microsoft.com/office/drawing/2017/model3d" xmlns:o="urn:schemas-microsoft-com:office:office" xmlns:r="http://schemas.openxmlformats.org/officeDocument/2006/relationships" xmlns:m="http://schemas.openxmlformats.org/officeDocument/2006/math" xmlns:v="urn:schemas-microsoft-com:vml" xmlns:wp14="http://schemas.microsoft.com/office/word/2010/wordprocessingDrawing" xmlns:wp="http://schemas.openxmlformats.org/drawingml/2006/wordprocessingDrawing" xmlns:w10="urn:schemas-microsoft-com:office:word" xmlns:w="http://schemas.openxmlformats.org/wordprocessingml/2006/main" xmlns:w14="http://schemas.microsoft.com/office/word/2010/wordml" xmlns:w15="http://schemas.microsoft.com/office/word/2012/wordml" xmlns:w16cex="http://schemas.microsoft.com/office/word/2018/wordml/cex" xmlns:w16cid="http://schemas.microsoft.com/office/word/2016/wordml/cid" xmlns:w16="http://schemas.microsoft.com/office/word/2018/wordml" xmlns:w16sdtdh="http://schemas.microsoft.com/office/word/2020/wordml/sdtdatahash" xmlns:w16se="http://schemas.microsoft.com/office/word/2015/wordml/symex" xmlns:wpg="http://schemas.microsoft.com/office/word/2010/wordprocessingGroup" xmlns:wpi="http://schemas.microsoft.com/office/word/2010/wordprocessingInk" xmlns:wne="http://schemas.microsoft.com/office/word/2006/wordml" xmlns:wps="http://schemas.microsoft.com/office/word/2010/wordprocessingShape" mc:Ignorable="w14 w15 w16se w16cid w16 w16cex w16sdtdh wp14">
   <w:p>
     <w:pPr>
       <w:pStyle w:val="Footer"/>
@@ -2130,7 +2130,7 @@
 </file>
 
 <file path=word/footnotes.xml><?xml version="1.0" encoding="utf-8"?>
-<w:footnotes xmlns:wpc="http://schemas.microsoft.com/office/word/2010/wordprocessingCanvas" xmlns:cx="http://schemas.microsoft.com/office/drawing/2014/chartex" xmlns:cx1="http://schemas.microsoft.com/office/drawing/2015/9/8/chartex" xmlns:cx2="http://schemas.microsoft.com/office/drawing/2015/10/21/chartex" xmlns:cx3="http://schemas.microsoft.com/office/drawing/2016/5/9/chartex" xmlns:cx4="http://schemas.microsoft.com/office/drawing/2016/5/10/chartex" xmlns:cx5="http://schemas.microsoft.com/office/drawing/2016/5/11/chartex" xmlns:cx6="http://schemas.microsoft.com/office/drawing/2016/5/12/chartex" xmlns:cx7="http://schemas.microsoft.com/office/drawing/2016/5/13/chartex" xmlns:cx8="http://schemas.microsoft.com/office/drawing/2016/5/14/chartex" xmlns:mc="http://schemas.openxmlformats.org/markup-compatibility/2006" xmlns:aink="http://schemas.microsoft.com/office/drawing/2016/ink" xmlns:am3d="http://schemas.microsoft.com/office/drawing/2017/model3d" xmlns:o="urn:schemas-microsoft-com:office:office" xmlns:oel="http://schemas.microsoft.com/office/2019/extlst" xmlns:r="http://schemas.openxmlformats.org/officeDocument/2006/relationships" xmlns:m="http://schemas.openxmlformats.org/officeDocument/2006/math" xmlns:v="urn:schemas-microsoft-com:vml" xmlns:wp14="http://schemas.microsoft.com/office/word/2010/wordprocessingDrawing" xmlns:wp="http://schemas.openxmlformats.org/drawingml/2006/wordprocessingDrawing" xmlns:w10="urn:schemas-microsoft-com:office:word" xmlns:w="http://schemas.openxmlformats.org/wordprocessingml/2006/main" xmlns:w14="http://schemas.microsoft.com/office/word/2010/wordml" xmlns:w15="http://schemas.microsoft.com/office/word/2012/wordml" xmlns:w16cex="http://schemas.microsoft.com/office/word/2018/wordml/cex" xmlns:w16cid="http://schemas.microsoft.com/office/word/2016/wordml/cid" xmlns:w16="http://schemas.microsoft.com/office/word/2018/wordml" xmlns:w16sdtdh="http://schemas.microsoft.com/office/word/2020/wordml/sdtdatahash" xmlns:w16se="http://schemas.microsoft.com/office/word/2015/wordml/symex" xmlns:wpg="http://schemas.microsoft.com/office/word/2010/wordprocessingGroup" xmlns:wpi="http://schemas.microsoft.com/office/word/2010/wordprocessingInk" xmlns:wne="http://schemas.microsoft.com/office/word/2006/wordml" xmlns:wps="http://schemas.microsoft.com/office/word/2010/wordprocessingShape" mc:Ignorable="w14 w15 w16se w16cid w16 w16cex w16sdtdh wp14">
+<w:footnotes xmlns:wpc="http://schemas.microsoft.com/office/word/2010/wordprocessingCanvas" xmlns:cx="http://schemas.microsoft.com/office/drawing/2014/chartex" xmlns:cx1="http://schemas.microsoft.com/office/drawing/2015/9/8/chartex" xmlns:cx2="http://schemas.microsoft.com/office/drawing/2015/10/21/chartex" xmlns:cx3="http://schemas.microsoft.com/office/drawing/2016/5/9/chartex" xmlns:cx4="http://schemas.microsoft.com/office/drawing/2016/5/10/chartex" xmlns:cx5="http://schemas.microsoft.com/office/drawing/2016/5/11/chartex" xmlns:cx6="http://schemas.microsoft.com/office/drawing/2016/5/12/chartex" xmlns:cx7="http://schemas.microsoft.com/office/drawing/2016/5/13/chartex" xmlns:cx8="http://schemas.microsoft.com/office/drawing/2016/5/14/chartex" xmlns:mc="http://schemas.openxmlformats.org/markup-compatibility/2006" xmlns:aink="http://schemas.microsoft.com/office/drawing/2016/ink" xmlns:am3d="http://schemas.microsoft.com/office/drawing/2017/model3d" xmlns:o="urn:schemas-microsoft-com:office:office" xmlns:r="http://schemas.openxmlformats.org/officeDocument/2006/relationships" xmlns:m="http://schemas.openxmlformats.org/officeDocument/2006/math" xmlns:v="urn:schemas-microsoft-com:vml" xmlns:wp14="http://schemas.microsoft.com/office/word/2010/wordprocessingDrawing" xmlns:wp="http://schemas.openxmlformats.org/drawingml/2006/wordprocessingDrawing" xmlns:w10="urn:schemas-microsoft-com:office:word" xmlns:w="http://schemas.openxmlformats.org/wordprocessingml/2006/main" xmlns:w14="http://schemas.microsoft.com/office/word/2010/wordml" xmlns:w15="http://schemas.microsoft.com/office/word/2012/wordml" xmlns:w16cex="http://schemas.microsoft.com/office/word/2018/wordml/cex" xmlns:w16cid="http://schemas.microsoft.com/office/word/2016/wordml/cid" xmlns:w16="http://schemas.microsoft.com/office/word/2018/wordml" xmlns:w16sdtdh="http://schemas.microsoft.com/office/word/2020/wordml/sdtdatahash" xmlns:w16se="http://schemas.microsoft.com/office/word/2015/wordml/symex" xmlns:wpg="http://schemas.microsoft.com/office/word/2010/wordprocessingGroup" xmlns:wpi="http://schemas.microsoft.com/office/word/2010/wordprocessingInk" xmlns:wne="http://schemas.microsoft.com/office/word/2006/wordml" xmlns:wps="http://schemas.microsoft.com/office/word/2010/wordprocessingShape" mc:Ignorable="w14 w15 w16se w16cid w16 w16cex w16sdtdh wp14">
   <w:footnote w:type="separator" w:id="-1">
     <w:p>
       <w:r>
@@ -2149,7 +2149,7 @@
 </file>
 
 <file path=word/header1.xml><?xml version="1.0" encoding="utf-8"?>
-<w:hdr xmlns:wpc="http://schemas.microsoft.com/office/word/2010/wordprocessingCanvas" xmlns:cx="http://schemas.microsoft.com/office/drawing/2014/chartex" xmlns:cx1="http://schemas.microsoft.com/office/drawing/2015/9/8/chartex" xmlns:cx2="http://schemas.microsoft.com/office/drawing/2015/10/21/chartex" xmlns:cx3="http://schemas.microsoft.com/office/drawing/2016/5/9/chartex" xmlns:cx4="http://schemas.microsoft.com/office/drawing/2016/5/10/chartex" xmlns:cx5="http://schemas.microsoft.com/office/drawing/2016/5/11/chartex" xmlns:cx6="http://schemas.microsoft.com/office/drawing/2016/5/12/chartex" xmlns:cx7="http://schemas.microsoft.com/office/drawing/2016/5/13/chartex" xmlns:cx8="http://schemas.microsoft.com/office/drawing/2016/5/14/chartex" xmlns:mc="http://schemas.openxmlformats.org/markup-compatibility/2006" xmlns:aink="http://schemas.microsoft.com/office/drawing/2016/ink" xmlns:am3d="http://schemas.microsoft.com/office/drawing/2017/model3d" xmlns:o="urn:schemas-microsoft-com:office:office" xmlns:oel="http://schemas.microsoft.com/office/2019/extlst" xmlns:r="http://schemas.openxmlformats.org/officeDocument/2006/relationships" xmlns:m="http://schemas.openxmlformats.org/officeDocument/2006/math" xmlns:v="urn:schemas-microsoft-com:vml" xmlns:wp14="http://schemas.microsoft.com/office/word/2010/wordprocessingDrawing" xmlns:wp="http://schemas.openxmlformats.org/drawingml/2006/wordprocessingDrawing" xmlns:w10="urn:schemas-microsoft-com:office:word" xmlns:w="http://schemas.openxmlformats.org/wordprocessingml/2006/main" xmlns:w14="http://schemas.microsoft.com/office/word/2010/wordml" xmlns:w15="http://schemas.microsoft.com/office/word/2012/wordml" xmlns:w16cex="http://schemas.microsoft.com/office/word/2018/wordml/cex" xmlns:w16cid="http://schemas.microsoft.com/office/word/2016/wordml/cid" xmlns:w16="http://schemas.microsoft.com/office/word/2018/wordml" xmlns:w16sdtdh="http://schemas.microsoft.com/office/word/2020/wordml/sdtdatahash" xmlns:w16se="http://schemas.microsoft.com/office/word/2015/wordml/symex" xmlns:wpg="http://schemas.microsoft.com/office/word/2010/wordprocessingGroup" xmlns:wpi="http://schemas.microsoft.com/office/word/2010/wordprocessingInk" xmlns:wne="http://schemas.microsoft.com/office/word/2006/wordml" xmlns:wps="http://schemas.microsoft.com/office/word/2010/wordprocessingShape" mc:Ignorable="w14 w15 w16se w16cid w16 w16cex w16sdtdh wp14">
+<w:hdr xmlns:wpc="http://schemas.microsoft.com/office/word/2010/wordprocessingCanvas" xmlns:cx="http://schemas.microsoft.com/office/drawing/2014/chartex" xmlns:cx1="http://schemas.microsoft.com/office/drawing/2015/9/8/chartex" xmlns:cx2="http://schemas.microsoft.com/office/drawing/2015/10/21/chartex" xmlns:cx3="http://schemas.microsoft.com/office/drawing/2016/5/9/chartex" xmlns:cx4="http://schemas.microsoft.com/office/drawing/2016/5/10/chartex" xmlns:cx5="http://schemas.microsoft.com/office/drawing/2016/5/11/chartex" xmlns:cx6="http://schemas.microsoft.com/office/drawing/2016/5/12/chartex" xmlns:cx7="http://schemas.microsoft.com/office/drawing/2016/5/13/chartex" xmlns:cx8="http://schemas.microsoft.com/office/drawing/2016/5/14/chartex" xmlns:mc="http://schemas.openxmlformats.org/markup-compatibility/2006" xmlns:aink="http://schemas.microsoft.com/office/drawing/2016/ink" xmlns:am3d="http://schemas.microsoft.com/office/drawing/2017/model3d" xmlns:o="urn:schemas-microsoft-com:office:office" xmlns:r="http://schemas.openxmlformats.org/officeDocument/2006/relationships" xmlns:m="http://schemas.openxmlformats.org/officeDocument/2006/math" xmlns:v="urn:schemas-microsoft-com:vml" xmlns:wp14="http://schemas.microsoft.com/office/word/2010/wordprocessingDrawing" xmlns:wp="http://schemas.openxmlformats.org/drawingml/2006/wordprocessingDrawing" xmlns:w10="urn:schemas-microsoft-com:office:word" xmlns:w="http://schemas.openxmlformats.org/wordprocessingml/2006/main" xmlns:w14="http://schemas.microsoft.com/office/word/2010/wordml" xmlns:w15="http://schemas.microsoft.com/office/word/2012/wordml" xmlns:w16cex="http://schemas.microsoft.com/office/word/2018/wordml/cex" xmlns:w16cid="http://schemas.microsoft.com/office/word/2016/wordml/cid" xmlns:w16="http://schemas.microsoft.com/office/word/2018/wordml" xmlns:w16sdtdh="http://schemas.microsoft.com/office/word/2020/wordml/sdtdatahash" xmlns:w16se="http://schemas.microsoft.com/office/word/2015/wordml/symex" xmlns:wpg="http://schemas.microsoft.com/office/word/2010/wordprocessingGroup" xmlns:wpi="http://schemas.microsoft.com/office/word/2010/wordprocessingInk" xmlns:wne="http://schemas.microsoft.com/office/word/2006/wordml" xmlns:wps="http://schemas.microsoft.com/office/word/2010/wordprocessingShape" mc:Ignorable="w14 w15 w16se w16cid w16 w16cex w16sdtdh wp14">
   <w:p>
     <w:pPr>
       <w:pStyle w:val="Header"/>
@@ -2160,7 +2160,7 @@
 </file>
 
 <file path=word/numbering.xml><?xml version="1.0" encoding="utf-8"?>
-<w:numbering xmlns:wpc="http://schemas.microsoft.com/office/word/2010/wordprocessingCanvas" xmlns:cx="http://schemas.microsoft.com/office/drawing/2014/chartex" xmlns:cx1="http://schemas.microsoft.com/office/drawing/2015/9/8/chartex" xmlns:cx2="http://schemas.microsoft.com/office/drawing/2015/10/21/chartex" xmlns:cx3="http://schemas.microsoft.com/office/drawing/2016/5/9/chartex" xmlns:cx4="http://schemas.microsoft.com/office/drawing/2016/5/10/chartex" xmlns:cx5="http://schemas.microsoft.com/office/drawing/2016/5/11/chartex" xmlns:cx6="http://schemas.microsoft.com/office/drawing/2016/5/12/chartex" xmlns:cx7="http://schemas.microsoft.com/office/drawing/2016/5/13/chartex" xmlns:cx8="http://schemas.microsoft.com/office/drawing/2016/5/14/chartex" xmlns:mc="http://schemas.openxmlformats.org/markup-compatibility/2006" xmlns:aink="http://schemas.microsoft.com/office/drawing/2016/ink" xmlns:am3d="http://schemas.microsoft.com/office/drawing/2017/model3d" xmlns:o="urn:schemas-microsoft-com:office:office" xmlns:oel="http://schemas.microsoft.com/office/2019/extlst" xmlns:r="http://schemas.openxmlformats.org/officeDocument/2006/relationships" xmlns:m="http://schemas.openxmlformats.org/officeDocument/2006/math" xmlns:v="urn:schemas-microsoft-com:vml" xmlns:wp14="http://schemas.microsoft.com/office/word/2010/wordprocessingDrawing" xmlns:wp="http://schemas.openxmlformats.org/drawingml/2006/wordprocessingDrawing" xmlns:w10="urn:schemas-microsoft-com:office:word" xmlns:w="http://schemas.openxmlformats.org/wordprocessingml/2006/main" xmlns:w14="http://schemas.microsoft.com/office/word/2010/wordml" xmlns:w15="http://schemas.microsoft.com/office/word/2012/wordml" xmlns:w16cex="http://schemas.microsoft.com/office/word/2018/wordml/cex" xmlns:w16cid="http://schemas.microsoft.com/office/word/2016/wordml/cid" xmlns:w16="http://schemas.microsoft.com/office/word/2018/wordml" xmlns:w16sdtdh="http://schemas.microsoft.com/office/word/2020/wordml/sdtdatahash" xmlns:w16se="http://schemas.microsoft.com/office/word/2015/wordml/symex" xmlns:wpg="http://schemas.microsoft.com/office/word/2010/wordprocessingGroup" xmlns:wpi="http://schemas.microsoft.com/office/word/2010/wordprocessingInk" xmlns:wne="http://schemas.microsoft.com/office/word/2006/wordml" xmlns:wps="http://schemas.microsoft.com/office/word/2010/wordprocessingShape" mc:Ignorable="w14 w15 w16se w16cid w16 w16cex w16sdtdh wp14">
+<w:numbering xmlns:wpc="http://schemas.microsoft.com/office/word/2010/wordprocessingCanvas" xmlns:cx="http://schemas.microsoft.com/office/drawing/2014/chartex" xmlns:cx1="http://schemas.microsoft.com/office/drawing/2015/9/8/chartex" xmlns:cx2="http://schemas.microsoft.com/office/drawing/2015/10/21/chartex" xmlns:cx3="http://schemas.microsoft.com/office/drawing/2016/5/9/chartex" xmlns:cx4="http://schemas.microsoft.com/office/drawing/2016/5/10/chartex" xmlns:cx5="http://schemas.microsoft.com/office/drawing/2016/5/11/chartex" xmlns:cx6="http://schemas.microsoft.com/office/drawing/2016/5/12/chartex" xmlns:cx7="http://schemas.microsoft.com/office/drawing/2016/5/13/chartex" xmlns:cx8="http://schemas.microsoft.com/office/drawing/2016/5/14/chartex" xmlns:mc="http://schemas.openxmlformats.org/markup-compatibility/2006" xmlns:aink="http://schemas.microsoft.com/office/drawing/2016/ink" xmlns:am3d="http://schemas.microsoft.com/office/drawing/2017/model3d" xmlns:o="urn:schemas-microsoft-com:office:office" xmlns:r="http://schemas.openxmlformats.org/officeDocument/2006/relationships" xmlns:m="http://schemas.openxmlformats.org/officeDocument/2006/math" xmlns:v="urn:schemas-microsoft-com:vml" xmlns:wp14="http://schemas.microsoft.com/office/word/2010/wordprocessingDrawing" xmlns:wp="http://schemas.openxmlformats.org/drawingml/2006/wordprocessingDrawing" xmlns:w10="urn:schemas-microsoft-com:office:word" xmlns:w="http://schemas.openxmlformats.org/wordprocessingml/2006/main" xmlns:w14="http://schemas.microsoft.com/office/word/2010/wordml" xmlns:w15="http://schemas.microsoft.com/office/word/2012/wordml" xmlns:w16cex="http://schemas.microsoft.com/office/word/2018/wordml/cex" xmlns:w16cid="http://schemas.microsoft.com/office/word/2016/wordml/cid" xmlns:w16="http://schemas.microsoft.com/office/word/2018/wordml" xmlns:w16sdtdh="http://schemas.microsoft.com/office/word/2020/wordml/sdtdatahash" xmlns:w16se="http://schemas.microsoft.com/office/word/2015/wordml/symex" xmlns:wpg="http://schemas.microsoft.com/office/word/2010/wordprocessingGroup" xmlns:wpi="http://schemas.microsoft.com/office/word/2010/wordprocessingInk" xmlns:wne="http://schemas.microsoft.com/office/word/2006/wordml" xmlns:wps="http://schemas.microsoft.com/office/word/2010/wordprocessingShape" mc:Ignorable="w14 w15 w16se w16cid w16 w16cex w16sdtdh wp14">
   <w:abstractNum w:abstractNumId="0" w15:restartNumberingAfterBreak="0">
     <w:nsid w:val="1D545EF7"/>
     <w:multiLevelType w:val="hybridMultilevel"/>
@@ -3562,43 +3562,43 @@
       </w:rPr>
     </w:lvl>
   </w:abstractNum>
-  <w:num w:numId="1" w16cid:durableId="403987579">
+  <w:num w:numId="1">
     <w:abstractNumId w:val="6"/>
   </w:num>
-  <w:num w:numId="2" w16cid:durableId="1395540182">
+  <w:num w:numId="2">
     <w:abstractNumId w:val="9"/>
   </w:num>
-  <w:num w:numId="3" w16cid:durableId="594674203">
+  <w:num w:numId="3">
     <w:abstractNumId w:val="0"/>
   </w:num>
-  <w:num w:numId="4" w16cid:durableId="573395543">
+  <w:num w:numId="4">
     <w:abstractNumId w:val="2"/>
   </w:num>
-  <w:num w:numId="5" w16cid:durableId="877278146">
+  <w:num w:numId="5">
     <w:abstractNumId w:val="10"/>
   </w:num>
-  <w:num w:numId="6" w16cid:durableId="778764664">
+  <w:num w:numId="6">
     <w:abstractNumId w:val="8"/>
   </w:num>
-  <w:num w:numId="7" w16cid:durableId="802893747">
+  <w:num w:numId="7">
     <w:abstractNumId w:val="5"/>
   </w:num>
-  <w:num w:numId="8" w16cid:durableId="637297397">
+  <w:num w:numId="8">
     <w:abstractNumId w:val="11"/>
   </w:num>
-  <w:num w:numId="9" w16cid:durableId="487325870">
+  <w:num w:numId="9">
     <w:abstractNumId w:val="12"/>
   </w:num>
-  <w:num w:numId="10" w16cid:durableId="1503082382">
+  <w:num w:numId="10">
     <w:abstractNumId w:val="3"/>
   </w:num>
-  <w:num w:numId="11" w16cid:durableId="846944009">
+  <w:num w:numId="11">
     <w:abstractNumId w:val="7"/>
   </w:num>
-  <w:num w:numId="12" w16cid:durableId="832334836">
+  <w:num w:numId="12">
     <w:abstractNumId w:val="4"/>
   </w:num>
-  <w:num w:numId="13" w16cid:durableId="337730024">
+  <w:num w:numId="13">
     <w:abstractNumId w:val="1"/>
   </w:num>
 </w:numbering>

</xml_diff>